<commit_message>
Modification de l'exercice 1
</commit_message>
<xml_diff>
--- a/Session 1/Cours1.docx
+++ b/Session 1/Cours1.docx
@@ -1,6 +1,6 @@
 
 <file path=word/document.xml><?xml version="1.0" encoding="utf-8"?>
-<w:document xmlns:wpc="http://schemas.microsoft.com/office/word/2010/wordprocessingCanvas" xmlns:cx="http://schemas.microsoft.com/office/drawing/2014/chartex" xmlns:cx1="http://schemas.microsoft.com/office/drawing/2015/9/8/chartex" xmlns:cx2="http://schemas.microsoft.com/office/drawing/2015/10/21/chartex" xmlns:cx3="http://schemas.microsoft.com/office/drawing/2016/5/9/chartex" xmlns:cx4="http://schemas.microsoft.com/office/drawing/2016/5/10/chartex" xmlns:cx5="http://schemas.microsoft.com/office/drawing/2016/5/11/chartex" xmlns:cx6="http://schemas.microsoft.com/office/drawing/2016/5/12/chartex" xmlns:cx7="http://schemas.microsoft.com/office/drawing/2016/5/13/chartex" xmlns:cx8="http://schemas.microsoft.com/office/drawing/2016/5/14/chartex" xmlns:mc="http://schemas.openxmlformats.org/markup-compatibility/2006" xmlns:aink="http://schemas.microsoft.com/office/drawing/2016/ink" xmlns:am3d="http://schemas.microsoft.com/office/drawing/2017/model3d" xmlns:o="urn:schemas-microsoft-com:office:office" xmlns:oel="http://schemas.microsoft.com/office/2019/extlst" xmlns:r="http://schemas.openxmlformats.org/officeDocument/2006/relationships" xmlns:m="http://schemas.openxmlformats.org/officeDocument/2006/math" xmlns:v="urn:schemas-microsoft-com:vml" xmlns:wp14="http://schemas.microsoft.com/office/word/2010/wordprocessingDrawing" xmlns:wp="http://schemas.openxmlformats.org/drawingml/2006/wordprocessingDrawing" xmlns:w10="urn:schemas-microsoft-com:office:word" xmlns:w="http://schemas.openxmlformats.org/wordprocessingml/2006/main" xmlns:w14="http://schemas.microsoft.com/office/word/2010/wordml" xmlns:w15="http://schemas.microsoft.com/office/word/2012/wordml" xmlns:w16cex="http://schemas.microsoft.com/office/word/2018/wordml/cex" xmlns:w16cid="http://schemas.microsoft.com/office/word/2016/wordml/cid" xmlns:w16="http://schemas.microsoft.com/office/word/2018/wordml" xmlns:w16sdtdh="http://schemas.microsoft.com/office/word/2020/wordml/sdtdatahash" xmlns:w16se="http://schemas.microsoft.com/office/word/2015/wordml/symex" xmlns:wpg="http://schemas.microsoft.com/office/word/2010/wordprocessingGroup" xmlns:wpi="http://schemas.microsoft.com/office/word/2010/wordprocessingInk" xmlns:wne="http://schemas.microsoft.com/office/word/2006/wordml" xmlns:wps="http://schemas.microsoft.com/office/word/2010/wordprocessingShape" mc:Ignorable="w14 w15 w16se w16cid w16 w16cex w16sdtdh wp14">
+<w:document xmlns:wpc="http://schemas.microsoft.com/office/word/2010/wordprocessingCanvas" xmlns:cx="http://schemas.microsoft.com/office/drawing/2014/chartex" xmlns:cx1="http://schemas.microsoft.com/office/drawing/2015/9/8/chartex" xmlns:cx2="http://schemas.microsoft.com/office/drawing/2015/10/21/chartex" xmlns:cx3="http://schemas.microsoft.com/office/drawing/2016/5/9/chartex" xmlns:cx4="http://schemas.microsoft.com/office/drawing/2016/5/10/chartex" xmlns:cx5="http://schemas.microsoft.com/office/drawing/2016/5/11/chartex" xmlns:cx6="http://schemas.microsoft.com/office/drawing/2016/5/12/chartex" xmlns:cx7="http://schemas.microsoft.com/office/drawing/2016/5/13/chartex" xmlns:cx8="http://schemas.microsoft.com/office/drawing/2016/5/14/chartex" xmlns:mc="http://schemas.openxmlformats.org/markup-compatibility/2006" xmlns:aink="http://schemas.microsoft.com/office/drawing/2016/ink" xmlns:am3d="http://schemas.microsoft.com/office/drawing/2017/model3d" xmlns:o="urn:schemas-microsoft-com:office:office" xmlns:oel="http://schemas.microsoft.com/office/2019/extlst" xmlns:r="http://schemas.openxmlformats.org/officeDocument/2006/relationships" xmlns:m="http://schemas.openxmlformats.org/officeDocument/2006/math" xmlns:v="urn:schemas-microsoft-com:vml" xmlns:wp14="http://schemas.microsoft.com/office/word/2010/wordprocessingDrawing" xmlns:wp="http://schemas.openxmlformats.org/drawingml/2006/wordprocessingDrawing" xmlns:w10="urn:schemas-microsoft-com:office:word" xmlns:w="http://schemas.openxmlformats.org/wordprocessingml/2006/main" xmlns:w14="http://schemas.microsoft.com/office/word/2010/wordml" xmlns:w15="http://schemas.microsoft.com/office/word/2012/wordml" xmlns:w16cex="http://schemas.microsoft.com/office/word/2018/wordml/cex" xmlns:w16cid="http://schemas.microsoft.com/office/word/2016/wordml/cid" xmlns:w16="http://schemas.microsoft.com/office/word/2018/wordml" xmlns:w16du="http://schemas.microsoft.com/office/word/2023/wordml/word16du" xmlns:w16sdtdh="http://schemas.microsoft.com/office/word/2020/wordml/sdtdatahash" xmlns:w16se="http://schemas.microsoft.com/office/word/2015/wordml/symex" xmlns:wpg="http://schemas.microsoft.com/office/word/2010/wordprocessingGroup" xmlns:wpi="http://schemas.microsoft.com/office/word/2010/wordprocessingInk" xmlns:wne="http://schemas.microsoft.com/office/word/2006/wordml" xmlns:wps="http://schemas.microsoft.com/office/word/2010/wordprocessingShape" mc:Ignorable="w14 w15 w16se w16cid w16 w16cex w16sdtdh w16du wp14">
   <w:body>
     <w:p>
       <w:pPr>
@@ -171,15 +171,7 @@
                 <w:bCs w:val="0"/>
                 <w:lang w:val="fr-CH"/>
               </w:rPr>
-              <w:t>Exercice</w:t>
-            </w:r>
-            <w:r>
-              <w:rPr>
-                <w:b w:val="0"/>
-                <w:bCs w:val="0"/>
-                <w:lang w:val="fr-CH"/>
-              </w:rPr>
-              <w:t xml:space="preserve"> a</w:t>
+              <w:t>Exercice a</w:t>
             </w:r>
             <w:r>
               <w:rPr>
@@ -234,15 +226,7 @@
                 <w:bCs w:val="0"/>
                 <w:lang w:val="fr-CH"/>
               </w:rPr>
-              <w:t>Exercice</w:t>
-            </w:r>
-            <w:r>
-              <w:rPr>
-                <w:b w:val="0"/>
-                <w:bCs w:val="0"/>
-                <w:lang w:val="fr-CH"/>
-              </w:rPr>
-              <w:t xml:space="preserve"> p</w:t>
+              <w:t>Exercice p</w:t>
             </w:r>
             <w:r>
               <w:rPr>
@@ -663,13 +647,17 @@
       </w:pPr>
       <w:r>
         <w:rPr>
-          <w:noProof/>
+          <w:rFonts w:asciiTheme="majorHAnsi" w:eastAsiaTheme="majorEastAsia" w:hAnsiTheme="majorHAnsi" w:cstheme="majorBidi"/>
+          <w:color w:val="2F5496" w:themeColor="accent1" w:themeShade="BF"/>
+          <w:sz w:val="32"/>
+          <w:szCs w:val="32"/>
+          <w:lang w:val="fr-CH"/>
         </w:rPr>
         <w:drawing>
-          <wp:inline distT="0" distB="0" distL="0" distR="0" wp14:anchorId="56BAA9B1" wp14:editId="5D26E5B4">
-            <wp:extent cx="5760720" cy="1304290"/>
+          <wp:inline distT="0" distB="0" distL="0" distR="0" wp14:anchorId="158559F1" wp14:editId="05F94C98">
+            <wp:extent cx="5760720" cy="3544570"/>
             <wp:effectExtent l="0" t="0" r="0" b="0"/>
-            <wp:docPr id="8" name="Picture 8"/>
+            <wp:docPr id="1170529993" name="Picture 1"/>
             <wp:cNvGraphicFramePr>
               <a:graphicFrameLocks xmlns:a="http://schemas.openxmlformats.org/drawingml/2006/main" noChangeAspect="1"/>
             </wp:cNvGraphicFramePr>
@@ -677,7 +665,7 @@
               <a:graphicData uri="http://schemas.openxmlformats.org/drawingml/2006/picture">
                 <pic:pic xmlns:pic="http://schemas.openxmlformats.org/drawingml/2006/picture">
                   <pic:nvPicPr>
-                    <pic:cNvPr id="1" name=""/>
+                    <pic:cNvPr id="1170529993" name=""/>
                     <pic:cNvPicPr/>
                   </pic:nvPicPr>
                   <pic:blipFill>
@@ -689,7 +677,7 @@
                   <pic:spPr>
                     <a:xfrm>
                       <a:off x="0" y="0"/>
-                      <a:ext cx="5760720" cy="1304290"/>
+                      <a:ext cx="5760720" cy="3544570"/>
                     </a:xfrm>
                     <a:prstGeom prst="rect">
                       <a:avLst/>
@@ -802,7 +790,21 @@
           <w:rStyle w:val="fontstyle21"/>
           <w:lang w:val="fr-CH"/>
         </w:rPr>
-        <w:t>emande son âge à l'utilisateur ;</w:t>
+        <w:t xml:space="preserve">emande </w:t>
+      </w:r>
+      <w:r>
+        <w:rPr>
+          <w:rStyle w:val="fontstyle21"/>
+          <w:lang w:val="fr-CH"/>
+        </w:rPr>
+        <w:t>l’année de naissance de</w:t>
+      </w:r>
+      <w:r>
+        <w:rPr>
+          <w:rStyle w:val="fontstyle21"/>
+          <w:lang w:val="fr-CH"/>
+        </w:rPr>
+        <w:t xml:space="preserve"> l'utilisateur</w:t>
       </w:r>
     </w:p>
     <w:p>
@@ -831,28 +833,19 @@
         </w:rPr>
         <w:t xml:space="preserve">it la réponse de l'utilisateur et l'enregistre dans une variable </w:t>
       </w:r>
-      <w:proofErr w:type="spellStart"/>
       <w:r>
         <w:rPr>
           <w:rStyle w:val="fontstyle41"/>
           <w:lang w:val="fr-CH"/>
         </w:rPr>
-        <w:t>age</w:t>
-      </w:r>
-      <w:proofErr w:type="spellEnd"/>
-      <w:r>
-        <w:rPr>
-          <w:rStyle w:val="fontstyle41"/>
-          <w:lang w:val="fr-CH"/>
-        </w:rPr>
-        <w:t xml:space="preserve"> </w:t>
+        <w:t xml:space="preserve">annee </w:t>
       </w:r>
       <w:r>
         <w:rPr>
           <w:rStyle w:val="fontstyle21"/>
           <w:lang w:val="fr-CH"/>
         </w:rPr>
-        <w:t>de type entier ;</w:t>
+        <w:t>de type entier</w:t>
       </w:r>
     </w:p>
     <w:p>
@@ -879,37 +872,14 @@
           <w:rStyle w:val="fontstyle21"/>
           <w:lang w:val="fr-CH"/>
         </w:rPr>
-        <w:t>alcule l'année de naissance (à un an près) de l'utilisateur et l'enregistre dans la variable</w:t>
+        <w:t xml:space="preserve">alcule </w:t>
       </w:r>
       <w:r>
         <w:rPr>
           <w:rStyle w:val="fontstyle21"/>
           <w:lang w:val="fr-CH"/>
         </w:rPr>
-        <w:t xml:space="preserve"> </w:t>
-      </w:r>
-      <w:proofErr w:type="spellStart"/>
-      <w:r>
-        <w:rPr>
-          <w:rStyle w:val="fontstyle41"/>
-          <w:lang w:val="fr-CH"/>
-        </w:rPr>
-        <w:t>annee</w:t>
-      </w:r>
-      <w:proofErr w:type="spellEnd"/>
-      <w:r>
-        <w:rPr>
-          <w:rStyle w:val="fontstyle41"/>
-          <w:lang w:val="fr-CH"/>
-        </w:rPr>
-        <w:t xml:space="preserve"> </w:t>
-      </w:r>
-      <w:r>
-        <w:rPr>
-          <w:rStyle w:val="fontstyle21"/>
-          <w:lang w:val="fr-CH"/>
-        </w:rPr>
-        <w:t>de type entier ;</w:t>
+        <w:t>l’âge qu’aura la personne cette année</w:t>
       </w:r>
     </w:p>
     <w:p>
@@ -936,7 +906,34 @@
           <w:rStyle w:val="fontstyle21"/>
           <w:lang w:val="fr-CH"/>
         </w:rPr>
-        <w:t>ffiche l'année de naissance ainsi calculée.</w:t>
+        <w:t xml:space="preserve">ffiche </w:t>
+      </w:r>
+      <w:r>
+        <w:rPr>
+          <w:rStyle w:val="fontstyle21"/>
+          <w:lang w:val="fr-CH"/>
+        </w:rPr>
+        <w:t>« </w:t>
+      </w:r>
+      <w:r>
+        <w:rPr>
+          <w:rFonts w:ascii="Times New Roman" w:hAnsi="Times New Roman" w:cs="Times New Roman"/>
+          <w:color w:val="000000"/>
+          <w:sz w:val="24"/>
+          <w:szCs w:val="24"/>
+          <w:lang w:val="fr-CH"/>
+        </w:rPr>
+        <w:t>Vous êtes dans l'année de vos</w:t>
+      </w:r>
+      <w:r>
+        <w:rPr>
+          <w:rFonts w:ascii="Times New Roman" w:hAnsi="Times New Roman" w:cs="Times New Roman"/>
+          <w:color w:val="000000"/>
+          <w:sz w:val="24"/>
+          <w:szCs w:val="24"/>
+          <w:lang w:val="fr-CH"/>
+        </w:rPr>
+        <w:t> xx ans »</w:t>
       </w:r>
     </w:p>
     <w:p>
@@ -973,13 +970,17 @@
       </w:pPr>
       <w:r>
         <w:rPr>
-          <w:noProof/>
+          <w:rFonts w:asciiTheme="majorHAnsi" w:eastAsiaTheme="majorEastAsia" w:hAnsiTheme="majorHAnsi" w:cstheme="majorBidi"/>
+          <w:color w:val="2F5496" w:themeColor="accent1" w:themeShade="BF"/>
+          <w:sz w:val="32"/>
+          <w:szCs w:val="32"/>
+          <w:lang w:val="fr-CH"/>
         </w:rPr>
         <w:drawing>
-          <wp:inline distT="0" distB="0" distL="0" distR="0" wp14:anchorId="1229E44C" wp14:editId="725534D3">
-            <wp:extent cx="3366655" cy="670585"/>
-            <wp:effectExtent l="0" t="0" r="5715" b="0"/>
-            <wp:docPr id="4" name="Picture 4"/>
+          <wp:inline distT="0" distB="0" distL="0" distR="0" wp14:anchorId="77830FAD" wp14:editId="5872C452">
+            <wp:extent cx="4686300" cy="865947"/>
+            <wp:effectExtent l="0" t="0" r="0" b="0"/>
+            <wp:docPr id="557420328" name="Picture 1"/>
             <wp:cNvGraphicFramePr>
               <a:graphicFrameLocks xmlns:a="http://schemas.openxmlformats.org/drawingml/2006/main" noChangeAspect="1"/>
             </wp:cNvGraphicFramePr>
@@ -987,7 +988,7 @@
               <a:graphicData uri="http://schemas.openxmlformats.org/drawingml/2006/picture">
                 <pic:pic xmlns:pic="http://schemas.openxmlformats.org/drawingml/2006/picture">
                   <pic:nvPicPr>
-                    <pic:cNvPr id="1" name=""/>
+                    <pic:cNvPr id="557420328" name=""/>
                     <pic:cNvPicPr/>
                   </pic:nvPicPr>
                   <pic:blipFill>
@@ -999,7 +1000,7 @@
                   <pic:spPr>
                     <a:xfrm>
                       <a:off x="0" y="0"/>
-                      <a:ext cx="3371625" cy="671575"/>
+                      <a:ext cx="4706133" cy="869612"/>
                     </a:xfrm>
                     <a:prstGeom prst="rect">
                       <a:avLst/>
@@ -1064,6 +1065,75 @@
         </w:rPr>
         <w:t>Implémentez en C# un algorithme vous permettant de permuter les valeurs de deux variables.</w:t>
       </w:r>
+    </w:p>
+    <w:p>
+      <w:pPr>
+        <w:rPr>
+          <w:rFonts w:ascii="Times New Roman" w:hAnsi="Times New Roman" w:cs="Times New Roman"/>
+          <w:color w:val="000000"/>
+          <w:sz w:val="24"/>
+          <w:szCs w:val="24"/>
+          <w:lang w:val="fr-CH"/>
+        </w:rPr>
+      </w:pPr>
+      <w:r>
+        <w:rPr>
+          <w:rFonts w:ascii="Times New Roman" w:hAnsi="Times New Roman" w:cs="Times New Roman"/>
+          <w:color w:val="000000"/>
+          <w:sz w:val="24"/>
+          <w:szCs w:val="24"/>
+          <w:lang w:val="fr-CH"/>
+        </w:rPr>
+        <w:t>Le programme doit :</w:t>
+      </w:r>
+    </w:p>
+    <w:p>
+      <w:pPr>
+        <w:pStyle w:val="ListParagraph"/>
+        <w:numPr>
+          <w:ilvl w:val="0"/>
+          <w:numId w:val="6"/>
+        </w:numPr>
+        <w:rPr>
+          <w:color w:val="000000"/>
+          <w:lang w:val="fr-CH"/>
+        </w:rPr>
+      </w:pPr>
+      <w:r>
+        <w:rPr>
+          <w:color w:val="000000"/>
+          <w:lang w:val="fr-CH"/>
+        </w:rPr>
+        <w:t>Demander à l’utilisateur d’entrer une valeur pour X et une valeur pour Y qu’on assigne à des variables du même nom.</w:t>
+      </w:r>
+    </w:p>
+    <w:p>
+      <w:pPr>
+        <w:pStyle w:val="ListParagraph"/>
+        <w:numPr>
+          <w:ilvl w:val="0"/>
+          <w:numId w:val="6"/>
+        </w:numPr>
+        <w:rPr>
+          <w:color w:val="000000"/>
+          <w:lang w:val="fr-CH"/>
+        </w:rPr>
+      </w:pPr>
+      <w:r>
+        <w:rPr>
+          <w:color w:val="000000"/>
+          <w:lang w:val="fr-CH"/>
+        </w:rPr>
+        <w:t>Echanger la valeur des variable X et Y puis l’affiche à l’utilisateur</w:t>
+      </w:r>
+    </w:p>
+    <w:p>
+      <w:pPr>
+        <w:rPr>
+          <w:color w:val="000000"/>
+          <w:lang w:val="fr-CH"/>
+        </w:rPr>
+      </w:pPr>
       <w:r>
         <w:rPr>
           <w:color w:val="000000"/>
@@ -1073,13 +1143,17 @@
       </w:r>
       <w:r>
         <w:rPr>
-          <w:noProof/>
+          <w:rFonts w:ascii="Times New Roman" w:hAnsi="Times New Roman" w:cs="Times New Roman"/>
+          <w:color w:val="000000"/>
+          <w:sz w:val="24"/>
+          <w:szCs w:val="24"/>
+          <w:lang w:val="fr-CH"/>
         </w:rPr>
         <w:drawing>
-          <wp:inline distT="0" distB="0" distL="0" distR="0" wp14:anchorId="6E200F1A" wp14:editId="0CD82588">
-            <wp:extent cx="2036619" cy="1907234"/>
-            <wp:effectExtent l="0" t="0" r="1905" b="0"/>
-            <wp:docPr id="3" name="Picture 3"/>
+          <wp:inline distT="0" distB="0" distL="0" distR="0" wp14:anchorId="1AB945E2" wp14:editId="60A36325">
+            <wp:extent cx="2135978" cy="2040467"/>
+            <wp:effectExtent l="0" t="0" r="0" b="0"/>
+            <wp:docPr id="1399214325" name="Picture 1"/>
             <wp:cNvGraphicFramePr>
               <a:graphicFrameLocks xmlns:a="http://schemas.openxmlformats.org/drawingml/2006/main" noChangeAspect="1"/>
             </wp:cNvGraphicFramePr>
@@ -1087,7 +1161,7 @@
               <a:graphicData uri="http://schemas.openxmlformats.org/drawingml/2006/picture">
                 <pic:pic xmlns:pic="http://schemas.openxmlformats.org/drawingml/2006/picture">
                   <pic:nvPicPr>
-                    <pic:cNvPr id="1" name=""/>
+                    <pic:cNvPr id="1399214325" name=""/>
                     <pic:cNvPicPr/>
                   </pic:nvPicPr>
                   <pic:blipFill>
@@ -1099,7 +1173,7 @@
                   <pic:spPr>
                     <a:xfrm>
                       <a:off x="0" y="0"/>
-                      <a:ext cx="2048415" cy="1918281"/>
+                      <a:ext cx="2138000" cy="2042399"/>
                     </a:xfrm>
                     <a:prstGeom prst="rect">
                       <a:avLst/>
@@ -1215,29 +1289,7 @@
           <w:szCs w:val="24"/>
           <w:lang w:val="fr-CH"/>
         </w:rPr>
-        <w:t xml:space="preserve">Ecrivez </w:t>
-      </w:r>
-      <w:proofErr w:type="gramStart"/>
-      <w:r>
-        <w:rPr>
-          <w:rFonts w:ascii="Times New Roman" w:hAnsi="Times New Roman" w:cs="Times New Roman"/>
-          <w:color w:val="000000"/>
-          <w:sz w:val="24"/>
-          <w:szCs w:val="24"/>
-          <w:lang w:val="fr-CH"/>
-        </w:rPr>
-        <w:t>un programme Fondue</w:t>
-      </w:r>
-      <w:proofErr w:type="gramEnd"/>
-      <w:r>
-        <w:rPr>
-          <w:rFonts w:ascii="Times New Roman" w:hAnsi="Times New Roman" w:cs="Times New Roman"/>
-          <w:color w:val="000000"/>
-          <w:sz w:val="24"/>
-          <w:szCs w:val="24"/>
-          <w:lang w:val="fr-CH"/>
-        </w:rPr>
-        <w:t xml:space="preserve"> qui :</w:t>
+        <w:t>Ecrivez un programme Fondue qui :</w:t>
       </w:r>
     </w:p>
     <w:p>
@@ -1643,20 +1695,8 @@
           <w:szCs w:val="24"/>
           <w:lang w:val="fr-CH"/>
         </w:rPr>
-        <w:t xml:space="preserve">la </w:t>
-      </w:r>
-      <w:proofErr w:type="gramStart"/>
-      <w:r>
-        <w:rPr>
-          <w:rFonts w:ascii="Times New Roman" w:hAnsi="Times New Roman" w:cs="Times New Roman"/>
-          <w:color w:val="000000"/>
-          <w:sz w:val="24"/>
-          <w:szCs w:val="24"/>
-          <w:lang w:val="fr-CH"/>
-        </w:rPr>
-        <w:t>recette;</w:t>
-      </w:r>
-      <w:proofErr w:type="gramEnd"/>
+        <w:t>la recette;</w:t>
+      </w:r>
       <w:r>
         <w:rPr>
           <w:color w:val="000000"/>
@@ -1700,7 +1740,6 @@
         </w:rPr>
         <w:t xml:space="preserve">it la réponse de l'utilisateur et l'enregistre dans une variable </w:t>
       </w:r>
-      <w:proofErr w:type="spellStart"/>
       <w:r>
         <w:rPr>
           <w:rFonts w:ascii="Consolas" w:hAnsi="Consolas"/>
@@ -1709,18 +1748,7 @@
           <w:szCs w:val="24"/>
           <w:lang w:val="fr-CH"/>
         </w:rPr>
-        <w:t>nbConvives</w:t>
-      </w:r>
-      <w:proofErr w:type="spellEnd"/>
-      <w:r>
-        <w:rPr>
-          <w:rFonts w:ascii="Consolas" w:hAnsi="Consolas"/>
-          <w:color w:val="000000"/>
-          <w:sz w:val="24"/>
-          <w:szCs w:val="24"/>
-          <w:lang w:val="fr-CH"/>
-        </w:rPr>
-        <w:t xml:space="preserve"> </w:t>
+        <w:t xml:space="preserve">nbConvives </w:t>
       </w:r>
       <w:r>
         <w:rPr>
@@ -1809,7 +1837,6 @@
         </w:rPr>
         <w:t>(</w:t>
       </w:r>
-      <w:proofErr w:type="spellStart"/>
       <w:r>
         <w:rPr>
           <w:rFonts w:ascii="Consolas" w:hAnsi="Consolas"/>
@@ -1818,62 +1845,7 @@
           <w:szCs w:val="24"/>
           <w:lang w:val="fr-CH"/>
         </w:rPr>
-        <w:t>nouvelleQuantite</w:t>
-      </w:r>
-      <w:proofErr w:type="spellEnd"/>
-      <w:r>
-        <w:rPr>
-          <w:rFonts w:ascii="Consolas" w:hAnsi="Consolas"/>
-          <w:color w:val="000000"/>
-          <w:sz w:val="24"/>
-          <w:szCs w:val="24"/>
-          <w:lang w:val="fr-CH"/>
-        </w:rPr>
-        <w:t xml:space="preserve"> = </w:t>
-      </w:r>
-      <w:proofErr w:type="spellStart"/>
-      <w:r>
-        <w:rPr>
-          <w:rFonts w:ascii="Consolas" w:hAnsi="Consolas"/>
-          <w:color w:val="000000"/>
-          <w:sz w:val="24"/>
-          <w:szCs w:val="24"/>
-          <w:lang w:val="fr-CH"/>
-        </w:rPr>
-        <w:t>quantiteDeBase</w:t>
-      </w:r>
-      <w:proofErr w:type="spellEnd"/>
-      <w:r>
-        <w:rPr>
-          <w:rFonts w:ascii="Consolas" w:hAnsi="Consolas"/>
-          <w:color w:val="000000"/>
-          <w:sz w:val="24"/>
-          <w:szCs w:val="24"/>
-          <w:lang w:val="fr-CH"/>
-        </w:rPr>
-        <w:t xml:space="preserve"> * </w:t>
-      </w:r>
-      <w:proofErr w:type="spellStart"/>
-      <w:r>
-        <w:rPr>
-          <w:rFonts w:ascii="Consolas" w:hAnsi="Consolas"/>
-          <w:color w:val="000000"/>
-          <w:sz w:val="24"/>
-          <w:szCs w:val="24"/>
-          <w:lang w:val="fr-CH"/>
-        </w:rPr>
-        <w:t>nbConvives</w:t>
-      </w:r>
-      <w:proofErr w:type="spellEnd"/>
-      <w:r>
-        <w:rPr>
-          <w:rFonts w:ascii="Consolas" w:hAnsi="Consolas"/>
-          <w:color w:val="000000"/>
-          <w:sz w:val="24"/>
-          <w:szCs w:val="24"/>
-          <w:lang w:val="fr-CH"/>
-        </w:rPr>
-        <w:t xml:space="preserve"> / BASE</w:t>
+        <w:t>nouvelleQuantite = quantiteDeBase * nbConvives / BASE</w:t>
       </w:r>
       <w:r>
         <w:rPr>
@@ -2124,20 +2096,8 @@
           <w:szCs w:val="24"/>
           <w:lang w:val="fr-CH"/>
         </w:rPr>
-        <w:t>Le reste sera équitablement réparti entre les rubriques : cafés, abonnement au</w:t>
-      </w:r>
-      <w:proofErr w:type="gramStart"/>
-      <w:r>
-        <w:rPr>
-          <w:rFonts w:ascii="Times New Roman" w:hAnsi="Times New Roman" w:cs="Times New Roman"/>
-          <w:color w:val="000000"/>
-          <w:sz w:val="24"/>
-          <w:szCs w:val="24"/>
-          <w:lang w:val="fr-CH"/>
-        </w:rPr>
-        <w:t xml:space="preserve"> «Flash</w:t>
-      </w:r>
-      <w:proofErr w:type="gramEnd"/>
+        <w:t>Le reste sera équitablement réparti entre les rubriques : cafés, abonnement au «Flash</w:t>
+      </w:r>
       <w:r>
         <w:rPr>
           <w:color w:val="000000"/>
@@ -2258,29 +2218,7 @@
           <w:szCs w:val="24"/>
           <w:lang w:val="fr-CH"/>
         </w:rPr>
-        <w:t>Écrivez le programme "</w:t>
-      </w:r>
-      <w:proofErr w:type="spellStart"/>
-      <w:r>
-        <w:rPr>
-          <w:rFonts w:ascii="Times New Roman" w:hAnsi="Times New Roman" w:cs="Times New Roman"/>
-          <w:color w:val="000000"/>
-          <w:sz w:val="24"/>
-          <w:szCs w:val="24"/>
-          <w:lang w:val="fr-CH"/>
-        </w:rPr>
-        <w:t>RoseRouges</w:t>
-      </w:r>
-      <w:proofErr w:type="spellEnd"/>
-      <w:r>
-        <w:rPr>
-          <w:rFonts w:ascii="Times New Roman" w:hAnsi="Times New Roman" w:cs="Times New Roman"/>
-          <w:color w:val="000000"/>
-          <w:sz w:val="24"/>
-          <w:szCs w:val="24"/>
-          <w:lang w:val="fr-CH"/>
-        </w:rPr>
-        <w:t>" vous permettant de produire la sortie suivante :</w:t>
+        <w:t>Écrivez le programme "RoseRouges" vous permettant de produire la sortie suivante :</w:t>
       </w:r>
     </w:p>
     <w:p>
@@ -2352,7 +2290,7 @@
 </file>
 
 <file path=word/endnotes.xml><?xml version="1.0" encoding="utf-8"?>
-<w:endnotes xmlns:wpc="http://schemas.microsoft.com/office/word/2010/wordprocessingCanvas" xmlns:cx="http://schemas.microsoft.com/office/drawing/2014/chartex" xmlns:cx1="http://schemas.microsoft.com/office/drawing/2015/9/8/chartex" xmlns:cx2="http://schemas.microsoft.com/office/drawing/2015/10/21/chartex" xmlns:cx3="http://schemas.microsoft.com/office/drawing/2016/5/9/chartex" xmlns:cx4="http://schemas.microsoft.com/office/drawing/2016/5/10/chartex" xmlns:cx5="http://schemas.microsoft.com/office/drawing/2016/5/11/chartex" xmlns:cx6="http://schemas.microsoft.com/office/drawing/2016/5/12/chartex" xmlns:cx7="http://schemas.microsoft.com/office/drawing/2016/5/13/chartex" xmlns:cx8="http://schemas.microsoft.com/office/drawing/2016/5/14/chartex" xmlns:mc="http://schemas.openxmlformats.org/markup-compatibility/2006" xmlns:aink="http://schemas.microsoft.com/office/drawing/2016/ink" xmlns:am3d="http://schemas.microsoft.com/office/drawing/2017/model3d" xmlns:o="urn:schemas-microsoft-com:office:office" xmlns:oel="http://schemas.microsoft.com/office/2019/extlst" xmlns:r="http://schemas.openxmlformats.org/officeDocument/2006/relationships" xmlns:m="http://schemas.openxmlformats.org/officeDocument/2006/math" xmlns:v="urn:schemas-microsoft-com:vml" xmlns:wp14="http://schemas.microsoft.com/office/word/2010/wordprocessingDrawing" xmlns:wp="http://schemas.openxmlformats.org/drawingml/2006/wordprocessingDrawing" xmlns:w10="urn:schemas-microsoft-com:office:word" xmlns:w="http://schemas.openxmlformats.org/wordprocessingml/2006/main" xmlns:w14="http://schemas.microsoft.com/office/word/2010/wordml" xmlns:w15="http://schemas.microsoft.com/office/word/2012/wordml" xmlns:w16cex="http://schemas.microsoft.com/office/word/2018/wordml/cex" xmlns:w16cid="http://schemas.microsoft.com/office/word/2016/wordml/cid" xmlns:w16="http://schemas.microsoft.com/office/word/2018/wordml" xmlns:w16sdtdh="http://schemas.microsoft.com/office/word/2020/wordml/sdtdatahash" xmlns:w16se="http://schemas.microsoft.com/office/word/2015/wordml/symex" xmlns:wpg="http://schemas.microsoft.com/office/word/2010/wordprocessingGroup" xmlns:wpi="http://schemas.microsoft.com/office/word/2010/wordprocessingInk" xmlns:wne="http://schemas.microsoft.com/office/word/2006/wordml" xmlns:wps="http://schemas.microsoft.com/office/word/2010/wordprocessingShape" mc:Ignorable="w14 w15 w16se w16cid w16 w16cex w16sdtdh wp14">
+<w:endnotes xmlns:wpc="http://schemas.microsoft.com/office/word/2010/wordprocessingCanvas" xmlns:cx="http://schemas.microsoft.com/office/drawing/2014/chartex" xmlns:cx1="http://schemas.microsoft.com/office/drawing/2015/9/8/chartex" xmlns:cx2="http://schemas.microsoft.com/office/drawing/2015/10/21/chartex" xmlns:cx3="http://schemas.microsoft.com/office/drawing/2016/5/9/chartex" xmlns:cx4="http://schemas.microsoft.com/office/drawing/2016/5/10/chartex" xmlns:cx5="http://schemas.microsoft.com/office/drawing/2016/5/11/chartex" xmlns:cx6="http://schemas.microsoft.com/office/drawing/2016/5/12/chartex" xmlns:cx7="http://schemas.microsoft.com/office/drawing/2016/5/13/chartex" xmlns:cx8="http://schemas.microsoft.com/office/drawing/2016/5/14/chartex" xmlns:mc="http://schemas.openxmlformats.org/markup-compatibility/2006" xmlns:aink="http://schemas.microsoft.com/office/drawing/2016/ink" xmlns:am3d="http://schemas.microsoft.com/office/drawing/2017/model3d" xmlns:o="urn:schemas-microsoft-com:office:office" xmlns:oel="http://schemas.microsoft.com/office/2019/extlst" xmlns:r="http://schemas.openxmlformats.org/officeDocument/2006/relationships" xmlns:m="http://schemas.openxmlformats.org/officeDocument/2006/math" xmlns:v="urn:schemas-microsoft-com:vml" xmlns:wp14="http://schemas.microsoft.com/office/word/2010/wordprocessingDrawing" xmlns:wp="http://schemas.openxmlformats.org/drawingml/2006/wordprocessingDrawing" xmlns:w10="urn:schemas-microsoft-com:office:word" xmlns:w="http://schemas.openxmlformats.org/wordprocessingml/2006/main" xmlns:w14="http://schemas.microsoft.com/office/word/2010/wordml" xmlns:w15="http://schemas.microsoft.com/office/word/2012/wordml" xmlns:w16cex="http://schemas.microsoft.com/office/word/2018/wordml/cex" xmlns:w16cid="http://schemas.microsoft.com/office/word/2016/wordml/cid" xmlns:w16="http://schemas.microsoft.com/office/word/2018/wordml" xmlns:w16du="http://schemas.microsoft.com/office/word/2023/wordml/word16du" xmlns:w16sdtdh="http://schemas.microsoft.com/office/word/2020/wordml/sdtdatahash" xmlns:w16se="http://schemas.microsoft.com/office/word/2015/wordml/symex" xmlns:wpg="http://schemas.microsoft.com/office/word/2010/wordprocessingGroup" xmlns:wpi="http://schemas.microsoft.com/office/word/2010/wordprocessingInk" xmlns:wne="http://schemas.microsoft.com/office/word/2006/wordml" xmlns:wps="http://schemas.microsoft.com/office/word/2010/wordprocessingShape" mc:Ignorable="w14 w15 w16se w16cid w16 w16cex w16sdtdh w16du wp14">
   <w:endnote w:type="separator" w:id="-1">
     <w:p>
       <w:pPr>
@@ -2377,7 +2315,7 @@
 </file>
 
 <file path=word/footnotes.xml><?xml version="1.0" encoding="utf-8"?>
-<w:footnotes xmlns:wpc="http://schemas.microsoft.com/office/word/2010/wordprocessingCanvas" xmlns:cx="http://schemas.microsoft.com/office/drawing/2014/chartex" xmlns:cx1="http://schemas.microsoft.com/office/drawing/2015/9/8/chartex" xmlns:cx2="http://schemas.microsoft.com/office/drawing/2015/10/21/chartex" xmlns:cx3="http://schemas.microsoft.com/office/drawing/2016/5/9/chartex" xmlns:cx4="http://schemas.microsoft.com/office/drawing/2016/5/10/chartex" xmlns:cx5="http://schemas.microsoft.com/office/drawing/2016/5/11/chartex" xmlns:cx6="http://schemas.microsoft.com/office/drawing/2016/5/12/chartex" xmlns:cx7="http://schemas.microsoft.com/office/drawing/2016/5/13/chartex" xmlns:cx8="http://schemas.microsoft.com/office/drawing/2016/5/14/chartex" xmlns:mc="http://schemas.openxmlformats.org/markup-compatibility/2006" xmlns:aink="http://schemas.microsoft.com/office/drawing/2016/ink" xmlns:am3d="http://schemas.microsoft.com/office/drawing/2017/model3d" xmlns:o="urn:schemas-microsoft-com:office:office" xmlns:oel="http://schemas.microsoft.com/office/2019/extlst" xmlns:r="http://schemas.openxmlformats.org/officeDocument/2006/relationships" xmlns:m="http://schemas.openxmlformats.org/officeDocument/2006/math" xmlns:v="urn:schemas-microsoft-com:vml" xmlns:wp14="http://schemas.microsoft.com/office/word/2010/wordprocessingDrawing" xmlns:wp="http://schemas.openxmlformats.org/drawingml/2006/wordprocessingDrawing" xmlns:w10="urn:schemas-microsoft-com:office:word" xmlns:w="http://schemas.openxmlformats.org/wordprocessingml/2006/main" xmlns:w14="http://schemas.microsoft.com/office/word/2010/wordml" xmlns:w15="http://schemas.microsoft.com/office/word/2012/wordml" xmlns:w16cex="http://schemas.microsoft.com/office/word/2018/wordml/cex" xmlns:w16cid="http://schemas.microsoft.com/office/word/2016/wordml/cid" xmlns:w16="http://schemas.microsoft.com/office/word/2018/wordml" xmlns:w16sdtdh="http://schemas.microsoft.com/office/word/2020/wordml/sdtdatahash" xmlns:w16se="http://schemas.microsoft.com/office/word/2015/wordml/symex" xmlns:wpg="http://schemas.microsoft.com/office/word/2010/wordprocessingGroup" xmlns:wpi="http://schemas.microsoft.com/office/word/2010/wordprocessingInk" xmlns:wne="http://schemas.microsoft.com/office/word/2006/wordml" xmlns:wps="http://schemas.microsoft.com/office/word/2010/wordprocessingShape" mc:Ignorable="w14 w15 w16se w16cid w16 w16cex w16sdtdh wp14">
+<w:footnotes xmlns:wpc="http://schemas.microsoft.com/office/word/2010/wordprocessingCanvas" xmlns:cx="http://schemas.microsoft.com/office/drawing/2014/chartex" xmlns:cx1="http://schemas.microsoft.com/office/drawing/2015/9/8/chartex" xmlns:cx2="http://schemas.microsoft.com/office/drawing/2015/10/21/chartex" xmlns:cx3="http://schemas.microsoft.com/office/drawing/2016/5/9/chartex" xmlns:cx4="http://schemas.microsoft.com/office/drawing/2016/5/10/chartex" xmlns:cx5="http://schemas.microsoft.com/office/drawing/2016/5/11/chartex" xmlns:cx6="http://schemas.microsoft.com/office/drawing/2016/5/12/chartex" xmlns:cx7="http://schemas.microsoft.com/office/drawing/2016/5/13/chartex" xmlns:cx8="http://schemas.microsoft.com/office/drawing/2016/5/14/chartex" xmlns:mc="http://schemas.openxmlformats.org/markup-compatibility/2006" xmlns:aink="http://schemas.microsoft.com/office/drawing/2016/ink" xmlns:am3d="http://schemas.microsoft.com/office/drawing/2017/model3d" xmlns:o="urn:schemas-microsoft-com:office:office" xmlns:oel="http://schemas.microsoft.com/office/2019/extlst" xmlns:r="http://schemas.openxmlformats.org/officeDocument/2006/relationships" xmlns:m="http://schemas.openxmlformats.org/officeDocument/2006/math" xmlns:v="urn:schemas-microsoft-com:vml" xmlns:wp14="http://schemas.microsoft.com/office/word/2010/wordprocessingDrawing" xmlns:wp="http://schemas.openxmlformats.org/drawingml/2006/wordprocessingDrawing" xmlns:w10="urn:schemas-microsoft-com:office:word" xmlns:w="http://schemas.openxmlformats.org/wordprocessingml/2006/main" xmlns:w14="http://schemas.microsoft.com/office/word/2010/wordml" xmlns:w15="http://schemas.microsoft.com/office/word/2012/wordml" xmlns:w16cex="http://schemas.microsoft.com/office/word/2018/wordml/cex" xmlns:w16cid="http://schemas.microsoft.com/office/word/2016/wordml/cid" xmlns:w16="http://schemas.microsoft.com/office/word/2018/wordml" xmlns:w16du="http://schemas.microsoft.com/office/word/2023/wordml/word16du" xmlns:w16sdtdh="http://schemas.microsoft.com/office/word/2020/wordml/sdtdatahash" xmlns:w16se="http://schemas.microsoft.com/office/word/2015/wordml/symex" xmlns:wpg="http://schemas.microsoft.com/office/word/2010/wordprocessingGroup" xmlns:wpi="http://schemas.microsoft.com/office/word/2010/wordprocessingInk" xmlns:wne="http://schemas.microsoft.com/office/word/2006/wordml" xmlns:wps="http://schemas.microsoft.com/office/word/2010/wordprocessingShape" mc:Ignorable="w14 w15 w16se w16cid w16 w16cex w16sdtdh w16du wp14">
   <w:footnote w:type="separator" w:id="-1">
     <w:p>
       <w:pPr>
@@ -2402,8 +2340,121 @@
 </file>
 
 <file path=word/numbering.xml><?xml version="1.0" encoding="utf-8"?>
-<w:numbering xmlns:wpc="http://schemas.microsoft.com/office/word/2010/wordprocessingCanvas" xmlns:cx="http://schemas.microsoft.com/office/drawing/2014/chartex" xmlns:cx1="http://schemas.microsoft.com/office/drawing/2015/9/8/chartex" xmlns:cx2="http://schemas.microsoft.com/office/drawing/2015/10/21/chartex" xmlns:cx3="http://schemas.microsoft.com/office/drawing/2016/5/9/chartex" xmlns:cx4="http://schemas.microsoft.com/office/drawing/2016/5/10/chartex" xmlns:cx5="http://schemas.microsoft.com/office/drawing/2016/5/11/chartex" xmlns:cx6="http://schemas.microsoft.com/office/drawing/2016/5/12/chartex" xmlns:cx7="http://schemas.microsoft.com/office/drawing/2016/5/13/chartex" xmlns:cx8="http://schemas.microsoft.com/office/drawing/2016/5/14/chartex" xmlns:mc="http://schemas.openxmlformats.org/markup-compatibility/2006" xmlns:aink="http://schemas.microsoft.com/office/drawing/2016/ink" xmlns:am3d="http://schemas.microsoft.com/office/drawing/2017/model3d" xmlns:o="urn:schemas-microsoft-com:office:office" xmlns:oel="http://schemas.microsoft.com/office/2019/extlst" xmlns:r="http://schemas.openxmlformats.org/officeDocument/2006/relationships" xmlns:m="http://schemas.openxmlformats.org/officeDocument/2006/math" xmlns:v="urn:schemas-microsoft-com:vml" xmlns:wp14="http://schemas.microsoft.com/office/word/2010/wordprocessingDrawing" xmlns:wp="http://schemas.openxmlformats.org/drawingml/2006/wordprocessingDrawing" xmlns:w10="urn:schemas-microsoft-com:office:word" xmlns:w="http://schemas.openxmlformats.org/wordprocessingml/2006/main" xmlns:w14="http://schemas.microsoft.com/office/word/2010/wordml" xmlns:w15="http://schemas.microsoft.com/office/word/2012/wordml" xmlns:w16cex="http://schemas.microsoft.com/office/word/2018/wordml/cex" xmlns:w16cid="http://schemas.microsoft.com/office/word/2016/wordml/cid" xmlns:w16="http://schemas.microsoft.com/office/word/2018/wordml" xmlns:w16sdtdh="http://schemas.microsoft.com/office/word/2020/wordml/sdtdatahash" xmlns:w16se="http://schemas.microsoft.com/office/word/2015/wordml/symex" xmlns:wpg="http://schemas.microsoft.com/office/word/2010/wordprocessingGroup" xmlns:wpi="http://schemas.microsoft.com/office/word/2010/wordprocessingInk" xmlns:wne="http://schemas.microsoft.com/office/word/2006/wordml" xmlns:wps="http://schemas.microsoft.com/office/word/2010/wordprocessingShape" mc:Ignorable="w14 w15 w16se w16cid w16 w16cex w16sdtdh wp14">
+<w:numbering xmlns:wpc="http://schemas.microsoft.com/office/word/2010/wordprocessingCanvas" xmlns:cx="http://schemas.microsoft.com/office/drawing/2014/chartex" xmlns:cx1="http://schemas.microsoft.com/office/drawing/2015/9/8/chartex" xmlns:cx2="http://schemas.microsoft.com/office/drawing/2015/10/21/chartex" xmlns:cx3="http://schemas.microsoft.com/office/drawing/2016/5/9/chartex" xmlns:cx4="http://schemas.microsoft.com/office/drawing/2016/5/10/chartex" xmlns:cx5="http://schemas.microsoft.com/office/drawing/2016/5/11/chartex" xmlns:cx6="http://schemas.microsoft.com/office/drawing/2016/5/12/chartex" xmlns:cx7="http://schemas.microsoft.com/office/drawing/2016/5/13/chartex" xmlns:cx8="http://schemas.microsoft.com/office/drawing/2016/5/14/chartex" xmlns:mc="http://schemas.openxmlformats.org/markup-compatibility/2006" xmlns:aink="http://schemas.microsoft.com/office/drawing/2016/ink" xmlns:am3d="http://schemas.microsoft.com/office/drawing/2017/model3d" xmlns:o="urn:schemas-microsoft-com:office:office" xmlns:oel="http://schemas.microsoft.com/office/2019/extlst" xmlns:r="http://schemas.openxmlformats.org/officeDocument/2006/relationships" xmlns:m="http://schemas.openxmlformats.org/officeDocument/2006/math" xmlns:v="urn:schemas-microsoft-com:vml" xmlns:wp14="http://schemas.microsoft.com/office/word/2010/wordprocessingDrawing" xmlns:wp="http://schemas.openxmlformats.org/drawingml/2006/wordprocessingDrawing" xmlns:w10="urn:schemas-microsoft-com:office:word" xmlns:w="http://schemas.openxmlformats.org/wordprocessingml/2006/main" xmlns:w14="http://schemas.microsoft.com/office/word/2010/wordml" xmlns:w15="http://schemas.microsoft.com/office/word/2012/wordml" xmlns:w16cex="http://schemas.microsoft.com/office/word/2018/wordml/cex" xmlns:w16cid="http://schemas.microsoft.com/office/word/2016/wordml/cid" xmlns:w16="http://schemas.microsoft.com/office/word/2018/wordml" xmlns:w16du="http://schemas.microsoft.com/office/word/2023/wordml/word16du" xmlns:w16sdtdh="http://schemas.microsoft.com/office/word/2020/wordml/sdtdatahash" xmlns:w16se="http://schemas.microsoft.com/office/word/2015/wordml/symex" xmlns:wpg="http://schemas.microsoft.com/office/word/2010/wordprocessingGroup" xmlns:wpi="http://schemas.microsoft.com/office/word/2010/wordprocessingInk" xmlns:wne="http://schemas.microsoft.com/office/word/2006/wordml" xmlns:wps="http://schemas.microsoft.com/office/word/2010/wordprocessingShape" mc:Ignorable="w14 w15 w16se w16cid w16 w16cex w16sdtdh w16du wp14">
   <w:abstractNum w:abstractNumId="0" w15:restartNumberingAfterBreak="0">
+    <w:nsid w:val="03336B68"/>
+    <w:multiLevelType w:val="hybridMultilevel"/>
+    <w:tmpl w:val="66869338"/>
+    <w:lvl w:ilvl="0" w:tplc="08090001">
+      <w:start w:val="1"/>
+      <w:numFmt w:val="bullet"/>
+      <w:lvlText w:val=""/>
+      <w:lvlJc w:val="left"/>
+      <w:pPr>
+        <w:ind w:left="720" w:hanging="360"/>
+      </w:pPr>
+      <w:rPr>
+        <w:rFonts w:ascii="Symbol" w:hAnsi="Symbol" w:hint="default"/>
+      </w:rPr>
+    </w:lvl>
+    <w:lvl w:ilvl="1" w:tplc="08090003" w:tentative="1">
+      <w:start w:val="1"/>
+      <w:numFmt w:val="bullet"/>
+      <w:lvlText w:val="o"/>
+      <w:lvlJc w:val="left"/>
+      <w:pPr>
+        <w:ind w:left="1440" w:hanging="360"/>
+      </w:pPr>
+      <w:rPr>
+        <w:rFonts w:ascii="Courier New" w:hAnsi="Courier New" w:cs="Courier New" w:hint="default"/>
+      </w:rPr>
+    </w:lvl>
+    <w:lvl w:ilvl="2" w:tplc="08090005" w:tentative="1">
+      <w:start w:val="1"/>
+      <w:numFmt w:val="bullet"/>
+      <w:lvlText w:val=""/>
+      <w:lvlJc w:val="left"/>
+      <w:pPr>
+        <w:ind w:left="2160" w:hanging="360"/>
+      </w:pPr>
+      <w:rPr>
+        <w:rFonts w:ascii="Wingdings" w:hAnsi="Wingdings" w:hint="default"/>
+      </w:rPr>
+    </w:lvl>
+    <w:lvl w:ilvl="3" w:tplc="08090001" w:tentative="1">
+      <w:start w:val="1"/>
+      <w:numFmt w:val="bullet"/>
+      <w:lvlText w:val=""/>
+      <w:lvlJc w:val="left"/>
+      <w:pPr>
+        <w:ind w:left="2880" w:hanging="360"/>
+      </w:pPr>
+      <w:rPr>
+        <w:rFonts w:ascii="Symbol" w:hAnsi="Symbol" w:hint="default"/>
+      </w:rPr>
+    </w:lvl>
+    <w:lvl w:ilvl="4" w:tplc="08090003" w:tentative="1">
+      <w:start w:val="1"/>
+      <w:numFmt w:val="bullet"/>
+      <w:lvlText w:val="o"/>
+      <w:lvlJc w:val="left"/>
+      <w:pPr>
+        <w:ind w:left="3600" w:hanging="360"/>
+      </w:pPr>
+      <w:rPr>
+        <w:rFonts w:ascii="Courier New" w:hAnsi="Courier New" w:cs="Courier New" w:hint="default"/>
+      </w:rPr>
+    </w:lvl>
+    <w:lvl w:ilvl="5" w:tplc="08090005" w:tentative="1">
+      <w:start w:val="1"/>
+      <w:numFmt w:val="bullet"/>
+      <w:lvlText w:val=""/>
+      <w:lvlJc w:val="left"/>
+      <w:pPr>
+        <w:ind w:left="4320" w:hanging="360"/>
+      </w:pPr>
+      <w:rPr>
+        <w:rFonts w:ascii="Wingdings" w:hAnsi="Wingdings" w:hint="default"/>
+      </w:rPr>
+    </w:lvl>
+    <w:lvl w:ilvl="6" w:tplc="08090001" w:tentative="1">
+      <w:start w:val="1"/>
+      <w:numFmt w:val="bullet"/>
+      <w:lvlText w:val=""/>
+      <w:lvlJc w:val="left"/>
+      <w:pPr>
+        <w:ind w:left="5040" w:hanging="360"/>
+      </w:pPr>
+      <w:rPr>
+        <w:rFonts w:ascii="Symbol" w:hAnsi="Symbol" w:hint="default"/>
+      </w:rPr>
+    </w:lvl>
+    <w:lvl w:ilvl="7" w:tplc="08090003" w:tentative="1">
+      <w:start w:val="1"/>
+      <w:numFmt w:val="bullet"/>
+      <w:lvlText w:val="o"/>
+      <w:lvlJc w:val="left"/>
+      <w:pPr>
+        <w:ind w:left="5760" w:hanging="360"/>
+      </w:pPr>
+      <w:rPr>
+        <w:rFonts w:ascii="Courier New" w:hAnsi="Courier New" w:cs="Courier New" w:hint="default"/>
+      </w:rPr>
+    </w:lvl>
+    <w:lvl w:ilvl="8" w:tplc="08090005" w:tentative="1">
+      <w:start w:val="1"/>
+      <w:numFmt w:val="bullet"/>
+      <w:lvlText w:val=""/>
+      <w:lvlJc w:val="left"/>
+      <w:pPr>
+        <w:ind w:left="6480" w:hanging="360"/>
+      </w:pPr>
+      <w:rPr>
+        <w:rFonts w:ascii="Wingdings" w:hAnsi="Wingdings" w:hint="default"/>
+      </w:rPr>
+    </w:lvl>
+  </w:abstractNum>
+  <w:abstractNum w:abstractNumId="1" w15:restartNumberingAfterBreak="0">
     <w:nsid w:val="11A64F9E"/>
     <w:multiLevelType w:val="multilevel"/>
     <w:tmpl w:val="5E6E28FE"/>
@@ -2544,7 +2595,7 @@
       </w:rPr>
     </w:lvl>
   </w:abstractNum>
-  <w:abstractNum w:abstractNumId="1" w15:restartNumberingAfterBreak="0">
+  <w:abstractNum w:abstractNumId="2" w15:restartNumberingAfterBreak="0">
     <w:nsid w:val="520429E7"/>
     <w:multiLevelType w:val="hybridMultilevel"/>
     <w:tmpl w:val="C7A453F0"/>
@@ -2656,7 +2707,7 @@
       </w:rPr>
     </w:lvl>
   </w:abstractNum>
-  <w:abstractNum w:abstractNumId="2" w15:restartNumberingAfterBreak="0">
+  <w:abstractNum w:abstractNumId="3" w15:restartNumberingAfterBreak="0">
     <w:nsid w:val="53A11FB0"/>
     <w:multiLevelType w:val="hybridMultilevel"/>
     <w:tmpl w:val="A2E81800"/>
@@ -2769,7 +2820,7 @@
       </w:rPr>
     </w:lvl>
   </w:abstractNum>
-  <w:abstractNum w:abstractNumId="3" w15:restartNumberingAfterBreak="0">
+  <w:abstractNum w:abstractNumId="4" w15:restartNumberingAfterBreak="0">
     <w:nsid w:val="5D666CF3"/>
     <w:multiLevelType w:val="hybridMultilevel"/>
     <w:tmpl w:val="CB9A59F0"/>
@@ -2882,7 +2933,7 @@
       </w:rPr>
     </w:lvl>
   </w:abstractNum>
-  <w:abstractNum w:abstractNumId="4" w15:restartNumberingAfterBreak="0">
+  <w:abstractNum w:abstractNumId="5" w15:restartNumberingAfterBreak="0">
     <w:nsid w:val="7EB961F9"/>
     <w:multiLevelType w:val="hybridMultilevel"/>
     <w:tmpl w:val="CAB2BDCE"/>
@@ -2996,25 +3047,28 @@
     </w:lvl>
   </w:abstractNum>
   <w:num w:numId="1" w16cid:durableId="903027361">
-    <w:abstractNumId w:val="0"/>
+    <w:abstractNumId w:val="1"/>
   </w:num>
   <w:num w:numId="2" w16cid:durableId="249581266">
-    <w:abstractNumId w:val="1"/>
+    <w:abstractNumId w:val="2"/>
   </w:num>
   <w:num w:numId="3" w16cid:durableId="312835236">
+    <w:abstractNumId w:val="5"/>
+  </w:num>
+  <w:num w:numId="4" w16cid:durableId="757096940">
+    <w:abstractNumId w:val="3"/>
+  </w:num>
+  <w:num w:numId="5" w16cid:durableId="615793533">
     <w:abstractNumId w:val="4"/>
   </w:num>
-  <w:num w:numId="4" w16cid:durableId="757096940">
-    <w:abstractNumId w:val="2"/>
-  </w:num>
-  <w:num w:numId="5" w16cid:durableId="615793533">
-    <w:abstractNumId w:val="3"/>
+  <w:num w:numId="6" w16cid:durableId="633873820">
+    <w:abstractNumId w:val="0"/>
   </w:num>
 </w:numbering>
 </file>
 
 <file path=word/styles.xml><?xml version="1.0" encoding="utf-8"?>
-<w:styles xmlns:mc="http://schemas.openxmlformats.org/markup-compatibility/2006" xmlns:r="http://schemas.openxmlformats.org/officeDocument/2006/relationships" xmlns:w="http://schemas.openxmlformats.org/wordprocessingml/2006/main" xmlns:w14="http://schemas.microsoft.com/office/word/2010/wordml" xmlns:w15="http://schemas.microsoft.com/office/word/2012/wordml" xmlns:w16cex="http://schemas.microsoft.com/office/word/2018/wordml/cex" xmlns:w16cid="http://schemas.microsoft.com/office/word/2016/wordml/cid" xmlns:w16="http://schemas.microsoft.com/office/word/2018/wordml" xmlns:w16sdtdh="http://schemas.microsoft.com/office/word/2020/wordml/sdtdatahash" xmlns:w16se="http://schemas.microsoft.com/office/word/2015/wordml/symex" mc:Ignorable="w14 w15 w16se w16cid w16 w16cex w16sdtdh">
+<w:styles xmlns:mc="http://schemas.openxmlformats.org/markup-compatibility/2006" xmlns:r="http://schemas.openxmlformats.org/officeDocument/2006/relationships" xmlns:w="http://schemas.openxmlformats.org/wordprocessingml/2006/main" xmlns:w14="http://schemas.microsoft.com/office/word/2010/wordml" xmlns:w15="http://schemas.microsoft.com/office/word/2012/wordml" xmlns:w16cex="http://schemas.microsoft.com/office/word/2018/wordml/cex" xmlns:w16cid="http://schemas.microsoft.com/office/word/2016/wordml/cid" xmlns:w16="http://schemas.microsoft.com/office/word/2018/wordml" xmlns:w16du="http://schemas.microsoft.com/office/word/2023/wordml/word16du" xmlns:w16sdtdh="http://schemas.microsoft.com/office/word/2020/wordml/sdtdatahash" xmlns:w16se="http://schemas.microsoft.com/office/word/2015/wordml/symex" mc:Ignorable="w14 w15 w16se w16cid w16 w16cex w16sdtdh w16du">
   <w:docDefaults>
     <w:rPrDefault>
       <w:rPr>
@@ -3458,7 +3512,6 @@
   <w:style w:type="character" w:default="1" w:styleId="DefaultParagraphFont">
     <w:name w:val="Default Paragraph Font"/>
     <w:uiPriority w:val="1"/>
-    <w:semiHidden/>
     <w:unhideWhenUsed/>
   </w:style>
   <w:style w:type="table" w:default="1" w:styleId="TableNormal">

</xml_diff>